<commit_message>
Having checked the entire classification, but I still don't think that schedule works fully
</commit_message>
<xml_diff>
--- a/tariff-reference/mfn_schedule/source/chapter_notes/chapter11.docx
+++ b/tariff-reference/mfn_schedule/source/chapter_notes/chapter11.docx
@@ -6,8 +6,6 @@
       <w:pPr>
         <w:pStyle w:val="Heading2"/>
       </w:pPr>
-      <w:bookmarkStart w:id="0" w:name="_GoBack"/>
-      <w:bookmarkEnd w:id="0"/>
       <w:r>
         <w:t>Chapter 11</w:t>
       </w:r>
@@ -19,12 +17,12 @@
     <w:p>
       <w:pPr>
         <w:pStyle w:val="Heading3"/>
+        <w:spacing w:before="240" w:after="120"/>
       </w:pPr>
       <w:r>
         <w:t>Chapter Notes</w:t>
       </w:r>
     </w:p>
-    <w:p/>
     <w:p>
       <w:r>
         <w:t>1. This chapter does not cover:</w:t>
@@ -724,8 +722,6 @@
       </w:tr>
     </w:tbl>
     <w:p/>
-    <w:p/>
-    <w:p/>
     <w:p>
       <w:r>
         <w:t>3. For the purposes of heading 1103, the terms 'groats' and 'meal' mean products obtained by the fragmentation of cereal grains, of which:</w:t>
@@ -740,7 +736,6 @@
         </w:numPr>
       </w:pPr>
       <w:r>
-        <w:lastRenderedPageBreak/>
         <w:t>in the case of maize (corn) products, at least 95% by weight passes through a woven metal wire cloth sieve with an aperture of 2mm;</w:t>
       </w:r>
     </w:p>
@@ -753,22 +748,36 @@
         </w:numPr>
       </w:pPr>
       <w:r>
+        <w:lastRenderedPageBreak/>
         <w:t>in the case of other cereal products, at least 95% by weight passes through a woven metal wire cloth sieve with an aperture of 1.25mm.</w:t>
       </w:r>
     </w:p>
-    <w:p/>
     <w:p>
       <w:pPr>
         <w:pStyle w:val="Heading3"/>
+        <w:spacing w:before="240" w:after="120"/>
       </w:pPr>
       <w:r>
-        <w:t>Additional chapter note</w:t>
+        <w:t xml:space="preserve">Additional </w:t>
+      </w:r>
+      <w:r>
+        <w:t>C</w:t>
+      </w:r>
+      <w:bookmarkStart w:id="0" w:name="_GoBack"/>
+      <w:bookmarkEnd w:id="0"/>
+      <w:r>
+        <w:t xml:space="preserve">hapter </w:t>
+      </w:r>
+      <w:r>
+        <w:t>N</w:t>
+      </w:r>
+      <w:r>
+        <w:t>ote</w:t>
       </w:r>
       <w:r>
         <w:t>s</w:t>
       </w:r>
     </w:p>
-    <w:p/>
     <w:p>
       <w:r>
         <w:t>1</w:t>
@@ -1336,8 +1345,6 @@
         </w:tc>
       </w:tr>
     </w:tbl>
-    <w:p/>
-    <w:p/>
     <w:p/>
     <w:sectPr>
       <w:footerReference w:type="default" r:id="rId12"/>
@@ -22022,7 +22029,7 @@
       </w:pPr>
     </w:pPrDefault>
   </w:docDefaults>
-  <w:latentStyles w:defLockedState="0" w:defUIPriority="99" w:defSemiHidden="0" w:defUnhideWhenUsed="0" w:defQFormat="0" w:count="375">
+  <w:latentStyles w:defLockedState="0" w:defUIPriority="99" w:defSemiHidden="0" w:defUnhideWhenUsed="0" w:defQFormat="0" w:count="376">
     <w:lsdException w:name="Normal" w:uiPriority="0" w:qFormat="1"/>
     <w:lsdException w:name="heading 1" w:uiPriority="9" w:qFormat="1"/>
     <w:lsdException w:name="heading 2" w:semiHidden="1" w:uiPriority="9" w:unhideWhenUsed="1" w:qFormat="1"/>
@@ -22398,6 +22405,7 @@
     <w:lsdException w:name="Smart Hyperlink" w:semiHidden="1" w:unhideWhenUsed="1"/>
     <w:lsdException w:name="Hashtag" w:semiHidden="1" w:unhideWhenUsed="1"/>
     <w:lsdException w:name="Unresolved Mention" w:semiHidden="1" w:unhideWhenUsed="1"/>
+    <w:lsdException w:name="Smart Link" w:semiHidden="1" w:unhideWhenUsed="1"/>
   </w:latentStyles>
   <w:style w:type="paragraph" w:default="1" w:styleId="Normal">
     <w:name w:val="Normal"/>
@@ -25786,56 +25794,6 @@
 
 <file path=customXml/item1.xml><?xml version="1.0" encoding="utf-8"?>
 <?mso-contentType ?>
-<spe:Receivers xmlns:spe="http://schemas.microsoft.com/sharepoint/events">
-  <Receiver>
-    <Name>Document ID Generator</Name>
-    <Synchronization>Synchronous</Synchronization>
-    <Type>10001</Type>
-    <SequenceNumber>1000</SequenceNumber>
-    <Url/>
-    <Assembly>Microsoft.Office.DocumentManagement, Version=16.0.0.0, Culture=neutral, PublicKeyToken=71e9bce111e9429c</Assembly>
-    <Class>Microsoft.Office.DocumentManagement.Internal.DocIdHandler</Class>
-    <Data/>
-    <Filter/>
-  </Receiver>
-  <Receiver>
-    <Name>Document ID Generator</Name>
-    <Synchronization>Synchronous</Synchronization>
-    <Type>10002</Type>
-    <SequenceNumber>1001</SequenceNumber>
-    <Url/>
-    <Assembly>Microsoft.Office.DocumentManagement, Version=16.0.0.0, Culture=neutral, PublicKeyToken=71e9bce111e9429c</Assembly>
-    <Class>Microsoft.Office.DocumentManagement.Internal.DocIdHandler</Class>
-    <Data/>
-    <Filter/>
-  </Receiver>
-  <Receiver>
-    <Name>Document ID Generator</Name>
-    <Synchronization>Synchronous</Synchronization>
-    <Type>10004</Type>
-    <SequenceNumber>1002</SequenceNumber>
-    <Url/>
-    <Assembly>Microsoft.Office.DocumentManagement, Version=16.0.0.0, Culture=neutral, PublicKeyToken=71e9bce111e9429c</Assembly>
-    <Class>Microsoft.Office.DocumentManagement.Internal.DocIdHandler</Class>
-    <Data/>
-    <Filter/>
-  </Receiver>
-  <Receiver>
-    <Name>Document ID Generator</Name>
-    <Synchronization>Synchronous</Synchronization>
-    <Type>10006</Type>
-    <SequenceNumber>1003</SequenceNumber>
-    <Url/>
-    <Assembly>Microsoft.Office.DocumentManagement, Version=16.0.0.0, Culture=neutral, PublicKeyToken=71e9bce111e9429c</Assembly>
-    <Class>Microsoft.Office.DocumentManagement.Internal.DocIdHandler</Class>
-    <Data/>
-    <Filter/>
-  </Receiver>
-</spe:Receivers>
-</file>
-
-<file path=customXml/item2.xml><?xml version="1.0" encoding="utf-8"?>
-<?mso-contentType ?>
 <FormTemplates xmlns="http://schemas.microsoft.com/sharepoint/v3/contenttype/forms">
   <Display>DocumentLibraryForm</Display>
   <Edit>DocumentLibraryForm</Edit>
@@ -25843,7 +25801,7 @@
 </FormTemplates>
 </file>
 
-<file path=customXml/item3.xml><?xml version="1.0" encoding="utf-8"?>
+<file path=customXml/item2.xml><?xml version="1.0" encoding="utf-8"?>
 <p:properties xmlns:p="http://schemas.microsoft.com/office/2006/metadata/properties" xmlns:xsi="http://www.w3.org/2001/XMLSchema-instance" xmlns:pc="http://schemas.microsoft.com/office/infopath/2007/PartnerControls">
   <documentManagement>
     <_dlc_DocId xmlns="7fd9e60a-720a-478c-bf76-b460d35d354e">H6263HTYEWN5-606535265-19798</_dlc_DocId>
@@ -25925,7 +25883,7 @@
 </p:properties>
 </file>
 
-<file path=customXml/item4.xml><?xml version="1.0" encoding="utf-8"?>
+<file path=customXml/item3.xml><?xml version="1.0" encoding="utf-8"?>
 <ct:contentTypeSchema xmlns:ct="http://schemas.microsoft.com/office/2006/metadata/contentType" xmlns:ma="http://schemas.microsoft.com/office/2006/metadata/properties/metaAttributes" ct:_="" ma:_="" ma:contentTypeName="Document" ma:contentTypeID="0x0101004A38F0208502E24BB4158E23C4C810E0" ma:contentTypeVersion="4" ma:contentTypeDescription="Create a new document." ma:contentTypeScope="" ma:versionID="36b931bf588b04846844b45237260b27">
   <xsd:schema xmlns:xsd="http://www.w3.org/2001/XMLSchema" xmlns:xs="http://www.w3.org/2001/XMLSchema" xmlns:p="http://schemas.microsoft.com/office/2006/metadata/properties" xmlns:ns2="b413c3fd-5a3b-4239-b985-69032e371c04" xmlns:ns3="7fd9e60a-720a-478c-bf76-b460d35d354e" xmlns:ns4="a8f60570-4bd3-4f2b-950b-a996de8ab151" xmlns:ns5="b67a7830-db79-4a49-bf27-2aff92a2201a" xmlns:ns6="a172083e-e40c-4314-b43a-827352a1ed2c" xmlns:ns7="c963a4c1-1bb4-49f2-a011-9c776a7eed2a" xmlns:ns8="c0e5669f-1bcb-499c-94e0-3ccb733d3d13" xmlns:ns9="e1ce9f1e-68cb-4314-8112-50654d812c47" targetNamespace="http://schemas.microsoft.com/office/2006/metadata/properties" ma:root="true" ma:fieldsID="1669b0fb628af404bd8f5952f1c9d72d" ns2:_="" ns3:_="" ns4:_="" ns5:_="" ns6:_="" ns7:_="" ns8:_="" ns9:_="">
     <xsd:import namespace="b413c3fd-5a3b-4239-b985-69032e371c04"/>
@@ -26557,19 +26515,61 @@
 </ct:contentTypeSchema>
 </file>
 
+<file path=customXml/item4.xml><?xml version="1.0" encoding="utf-8"?>
+<?mso-contentType ?>
+<spe:Receivers xmlns:spe="http://schemas.microsoft.com/sharepoint/events">
+  <Receiver>
+    <Name>Document ID Generator</Name>
+    <Synchronization>Synchronous</Synchronization>
+    <Type>10001</Type>
+    <SequenceNumber>1000</SequenceNumber>
+    <Url/>
+    <Assembly>Microsoft.Office.DocumentManagement, Version=16.0.0.0, Culture=neutral, PublicKeyToken=71e9bce111e9429c</Assembly>
+    <Class>Microsoft.Office.DocumentManagement.Internal.DocIdHandler</Class>
+    <Data/>
+    <Filter/>
+  </Receiver>
+  <Receiver>
+    <Name>Document ID Generator</Name>
+    <Synchronization>Synchronous</Synchronization>
+    <Type>10002</Type>
+    <SequenceNumber>1001</SequenceNumber>
+    <Url/>
+    <Assembly>Microsoft.Office.DocumentManagement, Version=16.0.0.0, Culture=neutral, PublicKeyToken=71e9bce111e9429c</Assembly>
+    <Class>Microsoft.Office.DocumentManagement.Internal.DocIdHandler</Class>
+    <Data/>
+    <Filter/>
+  </Receiver>
+  <Receiver>
+    <Name>Document ID Generator</Name>
+    <Synchronization>Synchronous</Synchronization>
+    <Type>10004</Type>
+    <SequenceNumber>1002</SequenceNumber>
+    <Url/>
+    <Assembly>Microsoft.Office.DocumentManagement, Version=16.0.0.0, Culture=neutral, PublicKeyToken=71e9bce111e9429c</Assembly>
+    <Class>Microsoft.Office.DocumentManagement.Internal.DocIdHandler</Class>
+    <Data/>
+    <Filter/>
+  </Receiver>
+  <Receiver>
+    <Name>Document ID Generator</Name>
+    <Synchronization>Synchronous</Synchronization>
+    <Type>10006</Type>
+    <SequenceNumber>1003</SequenceNumber>
+    <Url/>
+    <Assembly>Microsoft.Office.DocumentManagement, Version=16.0.0.0, Culture=neutral, PublicKeyToken=71e9bce111e9429c</Assembly>
+    <Class>Microsoft.Office.DocumentManagement.Internal.DocIdHandler</Class>
+    <Data/>
+    <Filter/>
+  </Receiver>
+</spe:Receivers>
+</file>
+
 <file path=customXml/item5.xml><?xml version="1.0" encoding="utf-8"?>
 <b:Sources xmlns:b="http://schemas.openxmlformats.org/officeDocument/2006/bibliography" xmlns="http://schemas.openxmlformats.org/officeDocument/2006/bibliography" SelectedStyle="\APASixthEditionOfficeOnline.xsl" StyleName="APA" Version="6"/>
 </file>
 
 <file path=customXml/itemProps1.xml><?xml version="1.0" encoding="utf-8"?>
-<ds:datastoreItem xmlns:ds="http://schemas.openxmlformats.org/officeDocument/2006/customXml" ds:itemID="{7CA87425-AED5-425D-AD90-93AE8277A413}">
-  <ds:schemaRefs>
-    <ds:schemaRef ds:uri="http://schemas.microsoft.com/sharepoint/events"/>
-  </ds:schemaRefs>
-</ds:datastoreItem>
-</file>
-
-<file path=customXml/itemProps2.xml><?xml version="1.0" encoding="utf-8"?>
 <ds:datastoreItem xmlns:ds="http://schemas.openxmlformats.org/officeDocument/2006/customXml" ds:itemID="{8435D579-8A89-4691-AD84-2DE0CB24B625}">
   <ds:schemaRefs>
     <ds:schemaRef ds:uri="http://schemas.microsoft.com/sharepoint/v3/contenttype/forms"/>
@@ -26577,7 +26577,7 @@
 </ds:datastoreItem>
 </file>
 
-<file path=customXml/itemProps3.xml><?xml version="1.0" encoding="utf-8"?>
+<file path=customXml/itemProps2.xml><?xml version="1.0" encoding="utf-8"?>
 <ds:datastoreItem xmlns:ds="http://schemas.openxmlformats.org/officeDocument/2006/customXml" ds:itemID="{3BB38EA9-2E83-46DD-A8A8-CFC64533E159}">
   <ds:schemaRefs>
     <ds:schemaRef ds:uri="http://schemas.microsoft.com/office/2006/metadata/properties"/>
@@ -26593,7 +26593,7 @@
 </ds:datastoreItem>
 </file>
 
-<file path=customXml/itemProps4.xml><?xml version="1.0" encoding="utf-8"?>
+<file path=customXml/itemProps3.xml><?xml version="1.0" encoding="utf-8"?>
 <ds:datastoreItem xmlns:ds="http://schemas.openxmlformats.org/officeDocument/2006/customXml" ds:itemID="{FEC64BD4-A5C6-4465-9478-37F1FD6679BE}">
   <ds:schemaRefs>
     <ds:schemaRef ds:uri="http://schemas.microsoft.com/office/2006/metadata/contentType"/>
@@ -26618,8 +26618,16 @@
 </ds:datastoreItem>
 </file>
 
+<file path=customXml/itemProps4.xml><?xml version="1.0" encoding="utf-8"?>
+<ds:datastoreItem xmlns:ds="http://schemas.openxmlformats.org/officeDocument/2006/customXml" ds:itemID="{7CA87425-AED5-425D-AD90-93AE8277A413}">
+  <ds:schemaRefs>
+    <ds:schemaRef ds:uri="http://schemas.microsoft.com/sharepoint/events"/>
+  </ds:schemaRefs>
+</ds:datastoreItem>
+</file>
+
 <file path=customXml/itemProps5.xml><?xml version="1.0" encoding="utf-8"?>
-<ds:datastoreItem xmlns:ds="http://schemas.openxmlformats.org/officeDocument/2006/customXml" ds:itemID="{3D3825BB-D157-411D-AF27-38B031730CDC}">
+<ds:datastoreItem xmlns:ds="http://schemas.openxmlformats.org/officeDocument/2006/customXml" ds:itemID="{12405CC7-16AC-E648-8C51-46122F7EE2CB}">
   <ds:schemaRefs>
     <ds:schemaRef ds:uri="http://schemas.openxmlformats.org/officeDocument/2006/bibliography"/>
   </ds:schemaRefs>

</xml_diff>